<commit_message>
finished switch changes, setspeed change
</commit_message>
<xml_diff>
--- a/Documentation/CommunicationSpecificationV2.docx
+++ b/Documentation/CommunicationSpecificationV2.docx
@@ -15,17 +15,7 @@
           <w:b/>
           <w:color w:val="4F81BD"/>
         </w:rPr>
-        <w:t xml:space="preserve">Feb </w:t>
-      </w:r>
-      <w:bookmarkStart w:id="0" w:name="_GoBack"/>
-      <w:bookmarkEnd w:id="0"/>
-      <w:r>
-        <w:rPr>
-          <w:rFonts w:ascii="Calibri" w:eastAsia="Calibri" w:hAnsi="Calibri" w:cs="Calibri"/>
-          <w:b/>
-          <w:color w:val="4F81BD"/>
-        </w:rPr>
-        <w:t>24, 2013</w:t>
+        <w:t>Feb 24, 2013</w:t>
       </w:r>
     </w:p>
     <w:p>
@@ -128,31 +118,13 @@
       </w:r>
     </w:p>
     <w:p>
-      <w:proofErr w:type="spellStart"/>
-      <w:r>
-        <w:rPr>
-          <w:rFonts w:ascii="Calibri" w:eastAsia="Calibri" w:hAnsi="Calibri" w:cs="Calibri"/>
-          <w:b/>
-        </w:rPr>
-        <w:t>Miaw</w:t>
-      </w:r>
-      <w:proofErr w:type="spellEnd"/>
-      <w:r>
-        <w:rPr>
-          <w:rFonts w:ascii="Calibri" w:eastAsia="Calibri" w:hAnsi="Calibri" w:cs="Calibri"/>
-          <w:b/>
-        </w:rPr>
-        <w:t xml:space="preserve">, </w:t>
-      </w:r>
-      <w:proofErr w:type="spellStart"/>
-      <w:r>
-        <w:rPr>
-          <w:rFonts w:ascii="Calibri" w:eastAsia="Calibri" w:hAnsi="Calibri" w:cs="Calibri"/>
-          <w:b/>
-        </w:rPr>
-        <w:t>Jireh</w:t>
-      </w:r>
-      <w:proofErr w:type="spellEnd"/>
+      <w:r>
+        <w:rPr>
+          <w:rFonts w:ascii="Calibri" w:eastAsia="Calibri" w:hAnsi="Calibri" w:cs="Calibri"/>
+          <w:b/>
+        </w:rPr>
+        <w:t>Miaw, Jireh</w:t>
+      </w:r>
       <w:r>
         <w:rPr>
           <w:rFonts w:ascii="Calibri" w:eastAsia="Calibri" w:hAnsi="Calibri" w:cs="Calibri"/>
@@ -335,14 +307,7 @@
           <w:rFonts w:ascii="Calibri" w:eastAsia="Calibri" w:hAnsi="Calibri" w:cs="Calibri"/>
           <w:b/>
         </w:rPr>
-        <w:t>This document describes the communication protocol implemented by Teams 19 and 20 for communication between the base station control system, and the robot. This document describes the creation, and decoding process for messa</w:t>
-      </w:r>
-      <w:r>
-        <w:rPr>
-          <w:rFonts w:ascii="Calibri" w:eastAsia="Calibri" w:hAnsi="Calibri" w:cs="Calibri"/>
-          <w:b/>
-        </w:rPr>
-        <w:t>ges.</w:t>
+        <w:t>This document describes the communication protocol implemented by Teams 19 and 20 for communication between the base station control system, and the robot. This document describes the creation, and decoding process for messages.</w:t>
       </w:r>
     </w:p>
     <w:p/>
@@ -523,25 +488,17 @@
           <w:b/>
           <w:sz w:val="28"/>
         </w:rPr>
-        <w:t>On my honor, as a student, I have neither given nor</w:t>
-      </w:r>
+        <w:t>On my honor, as a student, I have neither given nor received unauthorized aid on this assignment.</w:t>
+      </w:r>
+    </w:p>
+    <w:p/>
+    <w:p>
       <w:r>
         <w:rPr>
           <w:rFonts w:ascii="Calibri" w:eastAsia="Calibri" w:hAnsi="Calibri" w:cs="Calibri"/>
           <w:b/>
           <w:sz w:val="28"/>
         </w:rPr>
-        <w:t xml:space="preserve"> received unauthorized aid on this assignment.</w:t>
-      </w:r>
-    </w:p>
-    <w:p/>
-    <w:p>
-      <w:r>
-        <w:rPr>
-          <w:rFonts w:ascii="Calibri" w:eastAsia="Calibri" w:hAnsi="Calibri" w:cs="Calibri"/>
-          <w:b/>
-          <w:sz w:val="28"/>
-        </w:rPr>
         <w:t>Names</w:t>
       </w:r>
     </w:p>
@@ -564,31 +521,13 @@
       </w:r>
     </w:p>
     <w:p>
-      <w:proofErr w:type="spellStart"/>
-      <w:r>
-        <w:rPr>
-          <w:rFonts w:ascii="Calibri" w:eastAsia="Calibri" w:hAnsi="Calibri" w:cs="Calibri"/>
-          <w:b/>
-        </w:rPr>
-        <w:t>Miaw</w:t>
-      </w:r>
-      <w:proofErr w:type="spellEnd"/>
-      <w:r>
-        <w:rPr>
-          <w:rFonts w:ascii="Calibri" w:eastAsia="Calibri" w:hAnsi="Calibri" w:cs="Calibri"/>
-          <w:b/>
-        </w:rPr>
-        <w:t xml:space="preserve">, </w:t>
-      </w:r>
-      <w:proofErr w:type="spellStart"/>
-      <w:r>
-        <w:rPr>
-          <w:rFonts w:ascii="Calibri" w:eastAsia="Calibri" w:hAnsi="Calibri" w:cs="Calibri"/>
-          <w:b/>
-        </w:rPr>
-        <w:t>Jireh</w:t>
-      </w:r>
-      <w:proofErr w:type="spellEnd"/>
+      <w:r>
+        <w:rPr>
+          <w:rFonts w:ascii="Calibri" w:eastAsia="Calibri" w:hAnsi="Calibri" w:cs="Calibri"/>
+          <w:b/>
+        </w:rPr>
+        <w:t>Miaw, Jireh</w:t>
+      </w:r>
     </w:p>
     <w:p>
       <w:r>
@@ -726,6 +665,15 @@
     <w:p/>
     <w:sdt>
       <w:sdtPr>
+        <w:rPr>
+          <w:rFonts w:ascii="Cambria" w:eastAsia="Cambria" w:hAnsi="Cambria" w:cs="Cambria"/>
+          <w:b w:val="0"/>
+          <w:bCs w:val="0"/>
+          <w:color w:val="000000"/>
+          <w:sz w:val="24"/>
+          <w:szCs w:val="22"/>
+          <w:lang w:eastAsia="en-US"/>
+        </w:rPr>
         <w:id w:val="1606149461"/>
         <w:docPartObj>
           <w:docPartGallery w:val="Table of Contents"/>
@@ -734,12 +682,7 @@
       </w:sdtPr>
       <w:sdtEndPr>
         <w:rPr>
-          <w:rFonts w:ascii="Cambria" w:eastAsia="Cambria" w:hAnsi="Cambria" w:cs="Cambria"/>
           <w:noProof/>
-          <w:color w:val="000000"/>
-          <w:sz w:val="24"/>
-          <w:szCs w:val="22"/>
-          <w:lang w:eastAsia="en-US"/>
         </w:rPr>
       </w:sdtEndPr>
       <w:sdtContent>
@@ -2414,33 +2357,30 @@
       <w:pPr>
         <w:pStyle w:val="Heading1"/>
       </w:pPr>
-      <w:bookmarkStart w:id="1" w:name="h.gjdgxs" w:colFirst="0" w:colLast="0"/>
-      <w:bookmarkStart w:id="2" w:name="_Toc351380917"/>
-      <w:bookmarkEnd w:id="1"/>
+      <w:bookmarkStart w:id="0" w:name="h.gjdgxs" w:colFirst="0" w:colLast="0"/>
+      <w:bookmarkStart w:id="1" w:name="_Toc351380917"/>
+      <w:bookmarkEnd w:id="0"/>
       <w:r>
         <w:lastRenderedPageBreak/>
         <w:t>Introduction</w:t>
       </w:r>
-      <w:bookmarkEnd w:id="2"/>
+      <w:bookmarkEnd w:id="1"/>
     </w:p>
     <w:p>
       <w:pPr>
         <w:pStyle w:val="Heading2"/>
       </w:pPr>
-      <w:bookmarkStart w:id="3" w:name="h.30j0zll" w:colFirst="0" w:colLast="0"/>
-      <w:bookmarkStart w:id="4" w:name="_Toc351380918"/>
+      <w:bookmarkStart w:id="2" w:name="h.30j0zll" w:colFirst="0" w:colLast="0"/>
+      <w:bookmarkStart w:id="3" w:name="_Toc351380918"/>
+      <w:bookmarkEnd w:id="2"/>
+      <w:r>
+        <w:t>About</w:t>
+      </w:r>
       <w:bookmarkEnd w:id="3"/>
-      <w:r>
-        <w:t>About</w:t>
-      </w:r>
-      <w:bookmarkEnd w:id="4"/>
-    </w:p>
-    <w:p>
-      <w:r>
-        <w:t>This document describes the protocol used to communicate between robot and base station system. This protocol allows the base station to control the robot, and allows the robot to send messa</w:t>
-      </w:r>
-      <w:r>
-        <w:t>ges including errors to the base station.</w:t>
+    </w:p>
+    <w:p>
+      <w:r>
+        <w:t>This document describes the protocol used to communicate between robot and base station system. This protocol allows the base station to control the robot, and allows the robot to send messages including errors to the base station.</w:t>
       </w:r>
     </w:p>
     <w:p/>
@@ -2448,13 +2388,13 @@
       <w:pPr>
         <w:pStyle w:val="Heading2"/>
       </w:pPr>
-      <w:bookmarkStart w:id="5" w:name="h.1fob9te" w:colFirst="0" w:colLast="0"/>
-      <w:bookmarkStart w:id="6" w:name="_Toc351380919"/>
+      <w:bookmarkStart w:id="4" w:name="h.1fob9te" w:colFirst="0" w:colLast="0"/>
+      <w:bookmarkStart w:id="5" w:name="_Toc351380919"/>
+      <w:bookmarkEnd w:id="4"/>
+      <w:r>
+        <w:t>Protocol Description</w:t>
+      </w:r>
       <w:bookmarkEnd w:id="5"/>
-      <w:r>
-        <w:t>Protocol Description</w:t>
-      </w:r>
-      <w:bookmarkEnd w:id="6"/>
     </w:p>
     <w:p>
       <w:r>
@@ -2466,10 +2406,7 @@
       </w:r>
       <w:proofErr w:type="gramEnd"/>
       <w:r>
-        <w:t xml:space="preserve"> both commands from the base station to the robot and m</w:t>
-      </w:r>
-      <w:r>
-        <w:t>essages from the robot to the base station. The messages are structured such that the first two characters determine the type of command or message. The remaining characters are used for various parameters that are documented below.  The 11</w:t>
+        <w:t xml:space="preserve"> both commands from the base station to the robot and messages from the robot to the base station. The messages are structured such that the first two characters determine the type of command or message. The remaining characters are used for various parameters that are documented below.  The 11</w:t>
       </w:r>
       <w:r>
         <w:rPr>
@@ -2490,46 +2427,43 @@
       <w:pPr>
         <w:pStyle w:val="Heading1"/>
       </w:pPr>
-      <w:bookmarkStart w:id="7" w:name="h.3znysh7" w:colFirst="0" w:colLast="0"/>
-      <w:bookmarkStart w:id="8" w:name="_Toc351380920"/>
-      <w:bookmarkEnd w:id="7"/>
+      <w:bookmarkStart w:id="6" w:name="h.3znysh7" w:colFirst="0" w:colLast="0"/>
+      <w:bookmarkStart w:id="7" w:name="_Toc351380920"/>
+      <w:bookmarkEnd w:id="6"/>
       <w:r>
         <w:lastRenderedPageBreak/>
         <w:t>Base Station to Robot Messages</w:t>
       </w:r>
-      <w:bookmarkEnd w:id="8"/>
+      <w:bookmarkEnd w:id="7"/>
     </w:p>
     <w:p>
       <w:pPr>
         <w:pStyle w:val="Heading2"/>
       </w:pPr>
-      <w:bookmarkStart w:id="9" w:name="h.2et92p0" w:colFirst="0" w:colLast="0"/>
-      <w:bookmarkStart w:id="10" w:name="_Toc351380921"/>
+      <w:bookmarkStart w:id="8" w:name="h.2et92p0" w:colFirst="0" w:colLast="0"/>
+      <w:bookmarkStart w:id="9" w:name="_Toc351380921"/>
+      <w:bookmarkEnd w:id="8"/>
+      <w:r>
+        <w:t>Command Structure</w:t>
+      </w:r>
       <w:bookmarkEnd w:id="9"/>
-      <w:r>
-        <w:t>Command Structure</w:t>
-      </w:r>
-      <w:bookmarkEnd w:id="10"/>
-    </w:p>
-    <w:p>
-      <w:r>
-        <w:t>Commands are 10-character messages, where the first two characters are the command type.  The remaining characters represent parameters to the comman</w:t>
-      </w:r>
-      <w:r>
-        <w:t>d, used by the robot to determine how to execute the command.</w:t>
+    </w:p>
+    <w:p>
+      <w:r>
+        <w:t>Commands are 10-character messages, where the first two characters are the command type.  The remaining characters represent parameters to the command, used by the robot to determine how to execute the command.</w:t>
       </w:r>
     </w:p>
     <w:p>
       <w:pPr>
         <w:pStyle w:val="Heading3"/>
       </w:pPr>
-      <w:bookmarkStart w:id="11" w:name="h.tyjcwt" w:colFirst="0" w:colLast="0"/>
-      <w:bookmarkStart w:id="12" w:name="_Toc351380922"/>
+      <w:bookmarkStart w:id="10" w:name="h.tyjcwt" w:colFirst="0" w:colLast="0"/>
+      <w:bookmarkStart w:id="11" w:name="_Toc351380922"/>
+      <w:bookmarkEnd w:id="10"/>
+      <w:r>
+        <w:t>No-Op</w:t>
+      </w:r>
       <w:bookmarkEnd w:id="11"/>
-      <w:r>
-        <w:t>No-Op</w:t>
-      </w:r>
-      <w:bookmarkEnd w:id="12"/>
     </w:p>
     <w:p>
       <w:r>
@@ -2557,13 +2491,13 @@
       <w:pPr>
         <w:pStyle w:val="Heading3"/>
       </w:pPr>
-      <w:bookmarkStart w:id="13" w:name="h.3dy6vkm" w:colFirst="0" w:colLast="0"/>
-      <w:bookmarkStart w:id="14" w:name="_Toc351380923"/>
+      <w:bookmarkStart w:id="12" w:name="h.3dy6vkm" w:colFirst="0" w:colLast="0"/>
+      <w:bookmarkStart w:id="13" w:name="_Toc351380923"/>
+      <w:bookmarkEnd w:id="12"/>
+      <w:r>
+        <w:t>Move Straight</w:t>
+      </w:r>
       <w:bookmarkEnd w:id="13"/>
-      <w:r>
-        <w:t>Move Straight</w:t>
-      </w:r>
-      <w:bookmarkEnd w:id="14"/>
     </w:p>
     <w:p>
       <w:r>
@@ -2581,13 +2515,7 @@
         <w:rPr>
           <w:b/>
         </w:rPr>
-        <w:t>P</w:t>
-      </w:r>
-      <w:r>
-        <w:rPr>
-          <w:b/>
-        </w:rPr>
-        <w:t>arameters:</w:t>
+        <w:t>Parameters:</w:t>
       </w:r>
       <w:r>
         <w:t xml:space="preserve">  Forward/Backwards, and distance.</w:t>
@@ -2615,10 +2543,7 @@
         <w:t xml:space="preserve">Description: </w:t>
       </w:r>
       <w:r>
-        <w:t>This command moves the robot in a straight line. The forward/backward parameter control the direction the robot will move in. The distance allows for the robot to move a specified distance, this parameter can be null. If distance is null, the robot will co</w:t>
-      </w:r>
-      <w:r>
-        <w:t xml:space="preserve">ntinually move </w:t>
+        <w:t xml:space="preserve">This command moves the robot in a straight line. The forward/backward parameter control the direction the robot will move in. The distance allows for the robot to move a specified distance, this parameter can be null. If distance is null, the robot will continually move </w:t>
       </w:r>
     </w:p>
     <w:p>
@@ -2649,13 +2574,13 @@
       <w:pPr>
         <w:pStyle w:val="Heading3"/>
       </w:pPr>
-      <w:bookmarkStart w:id="15" w:name="h.1t3h5sf" w:colFirst="0" w:colLast="0"/>
-      <w:bookmarkStart w:id="16" w:name="_Toc351380924"/>
+      <w:bookmarkStart w:id="14" w:name="h.1t3h5sf" w:colFirst="0" w:colLast="0"/>
+      <w:bookmarkStart w:id="15" w:name="_Toc351380924"/>
+      <w:bookmarkEnd w:id="14"/>
+      <w:r>
+        <w:t>Move Arc</w:t>
+      </w:r>
       <w:bookmarkEnd w:id="15"/>
-      <w:r>
-        <w:t>Move Arc</w:t>
-      </w:r>
-      <w:bookmarkEnd w:id="16"/>
     </w:p>
     <w:p>
       <w:r>
@@ -2682,10 +2607,7 @@
     <w:p>
       <w:r>
         <w:tab/>
-        <w:t>Character 2 is forward or b</w:t>
-      </w:r>
-      <w:r>
-        <w:t>ackwards (F/B)</w:t>
+        <w:t>Character 2 is forward or backwards (F/B)</w:t>
       </w:r>
     </w:p>
     <w:p>
@@ -2714,13 +2636,7 @@
         <w:t xml:space="preserve">Description: </w:t>
       </w:r>
       <w:r>
-        <w:t>This command moves the robot in an arc. The forward/backward parameter control the direction the robot</w:t>
-      </w:r>
-      <w:r>
-        <w:t xml:space="preserve"> will move along the arc. Left/Right will control the direction the robot arcs to. Radius is the absolute value of the number of degrees to move. The distance allows for the robot to move a specified distance, this parameter can be null. If distance is nul</w:t>
-      </w:r>
-      <w:r>
-        <w:t>l, the robot will continually move until stopped.</w:t>
+        <w:t>This command moves the robot in an arc. The forward/backward parameter control the direction the robot will move along the arc. Left/Right will control the direction the robot arcs to. Radius is the absolute value of the number of degrees to move. The distance allows for the robot to move a specified distance, this parameter can be null. If distance is null, the robot will continually move until stopped.</w:t>
       </w:r>
     </w:p>
     <w:p>
@@ -2752,13 +2668,13 @@
       <w:pPr>
         <w:pStyle w:val="Heading3"/>
       </w:pPr>
-      <w:bookmarkStart w:id="17" w:name="h.4d34og8" w:colFirst="0" w:colLast="0"/>
-      <w:bookmarkStart w:id="18" w:name="_Toc351380925"/>
+      <w:bookmarkStart w:id="16" w:name="h.4d34og8" w:colFirst="0" w:colLast="0"/>
+      <w:bookmarkStart w:id="17" w:name="_Toc351380925"/>
+      <w:bookmarkEnd w:id="16"/>
+      <w:r>
+        <w:t>Turn</w:t>
+      </w:r>
       <w:bookmarkEnd w:id="17"/>
-      <w:r>
-        <w:t>Turn</w:t>
-      </w:r>
-      <w:bookmarkEnd w:id="18"/>
     </w:p>
     <w:p>
       <w:r>
@@ -2803,10 +2719,7 @@
         <w:t xml:space="preserve">Description: </w:t>
       </w:r>
       <w:r>
-        <w:t>This command turns the robot when stationary. The Left/Right parameter determines the direction the robot turn</w:t>
-      </w:r>
-      <w:r>
-        <w:t>s. The Radius parameter is an absolute value that determines how far the robot turns. If the radius is null, the robot continually turns until stopped.</w:t>
+        <w:t>This command turns the robot when stationary. The Left/Right parameter determines the direction the robot turns. The Radius parameter is an absolute value that determines how far the robot turns. If the radius is null, the robot continually turns until stopped.</w:t>
       </w:r>
     </w:p>
     <w:p>
@@ -2830,23 +2743,20 @@
         <w:ind w:firstLine="720"/>
       </w:pPr>
       <w:r>
-        <w:t>TNL0000000 will turn the robot left c</w:t>
-      </w:r>
-      <w:r>
-        <w:t>ontinuously</w:t>
+        <w:t>TNL0000000 will turn the robot left continuously</w:t>
       </w:r>
     </w:p>
     <w:p>
       <w:pPr>
         <w:pStyle w:val="Heading3"/>
       </w:pPr>
-      <w:bookmarkStart w:id="19" w:name="h.2s8eyo1" w:colFirst="0" w:colLast="0"/>
-      <w:bookmarkStart w:id="20" w:name="_Toc351380926"/>
+      <w:bookmarkStart w:id="18" w:name="h.2s8eyo1" w:colFirst="0" w:colLast="0"/>
+      <w:bookmarkStart w:id="19" w:name="_Toc351380926"/>
+      <w:bookmarkEnd w:id="18"/>
+      <w:r>
+        <w:t>Stop</w:t>
+      </w:r>
       <w:bookmarkEnd w:id="19"/>
-      <w:r>
-        <w:t>Stop</w:t>
-      </w:r>
-      <w:bookmarkEnd w:id="20"/>
     </w:p>
     <w:p>
       <w:r>
@@ -2874,13 +2784,13 @@
       <w:pPr>
         <w:pStyle w:val="Heading3"/>
       </w:pPr>
-      <w:bookmarkStart w:id="21" w:name="h.17dp8vu" w:colFirst="0" w:colLast="0"/>
-      <w:bookmarkStart w:id="22" w:name="_Toc351380927"/>
+      <w:bookmarkStart w:id="20" w:name="h.17dp8vu" w:colFirst="0" w:colLast="0"/>
+      <w:bookmarkStart w:id="21" w:name="_Toc351380927"/>
+      <w:bookmarkEnd w:id="20"/>
+      <w:r>
+        <w:t>Read Sensor</w:t>
+      </w:r>
       <w:bookmarkEnd w:id="21"/>
-      <w:r>
-        <w:t>Read Sensor</w:t>
-      </w:r>
-      <w:bookmarkEnd w:id="22"/>
     </w:p>
     <w:p>
       <w:r>
@@ -2949,57 +2859,68 @@
       <w:pPr>
         <w:pStyle w:val="Heading3"/>
       </w:pPr>
-      <w:bookmarkStart w:id="23" w:name="h.3rdcrjn" w:colFirst="0" w:colLast="0"/>
-      <w:bookmarkStart w:id="24" w:name="_Toc351380928"/>
+      <w:bookmarkStart w:id="22" w:name="h.3rdcrjn" w:colFirst="0" w:colLast="0"/>
+      <w:bookmarkStart w:id="23" w:name="_Toc351380928"/>
+      <w:bookmarkEnd w:id="22"/>
+      <w:r>
+        <w:t>Set Speed</w:t>
+      </w:r>
       <w:bookmarkEnd w:id="23"/>
-      <w:r>
-        <w:t>Set Speed</w:t>
-      </w:r>
+    </w:p>
+    <w:p>
+      <w:r>
+        <w:rPr>
+          <w:b/>
+        </w:rPr>
+        <w:t xml:space="preserve">Command Type: </w:t>
+      </w:r>
+      <w:r>
+        <w:t>SS</w:t>
+      </w:r>
+    </w:p>
+    <w:p>
+      <w:r>
+        <w:rPr>
+          <w:b/>
+        </w:rPr>
+        <w:t>Parameters:</w:t>
+      </w:r>
+      <w:r>
+        <w:t xml:space="preserve"> Motor/Motor Combination, and new speed.</w:t>
+      </w:r>
+    </w:p>
+    <w:p>
+      <w:r>
+        <w:tab/>
+        <w:t xml:space="preserve">Character 2 is Motor/Motor combination (A for Motor A, B for Motor B, C for Motor C, </w:t>
+      </w:r>
+      <w:proofErr w:type="gramStart"/>
+      <w:r>
+        <w:t>D</w:t>
+      </w:r>
+      <w:proofErr w:type="gramEnd"/>
+      <w:r>
+        <w:t xml:space="preserve"> for Drive Motors)</w:t>
+      </w:r>
+    </w:p>
+    <w:p>
+      <w:r>
+        <w:tab/>
+        <w:t>Character 3 is set travel or rotate speed (T/R)</w:t>
+      </w:r>
+      <w:bookmarkStart w:id="24" w:name="_GoBack"/>
       <w:bookmarkEnd w:id="24"/>
     </w:p>
     <w:p>
       <w:r>
-        <w:rPr>
-          <w:b/>
-        </w:rPr>
-        <w:t xml:space="preserve">Command Type: </w:t>
-      </w:r>
-      <w:r>
-        <w:t>SS</w:t>
-      </w:r>
-    </w:p>
-    <w:p>
-      <w:r>
-        <w:rPr>
-          <w:b/>
-        </w:rPr>
-        <w:t>Parameters:</w:t>
-      </w:r>
-      <w:r>
-        <w:t xml:space="preserve"> Motor/Motor Combination, and new speed.</w:t>
-      </w:r>
-    </w:p>
-    <w:p>
-      <w:r>
         <w:tab/>
-        <w:t xml:space="preserve">Character 2 is Motor/Motor combination (A for Motor A, B for Motor B, </w:t>
-      </w:r>
-      <w:r>
-        <w:t xml:space="preserve">C for Motor C, </w:t>
-      </w:r>
-      <w:proofErr w:type="gramStart"/>
-      <w:r>
-        <w:t>D</w:t>
-      </w:r>
-      <w:proofErr w:type="gramEnd"/>
-      <w:r>
-        <w:t xml:space="preserve"> for Drive Motors)</w:t>
-      </w:r>
-    </w:p>
-    <w:p>
-      <w:r>
-        <w:tab/>
-        <w:t>Characters 3-9 are the new speed</w:t>
+        <w:t xml:space="preserve">Characters </w:t>
+      </w:r>
+      <w:r>
+        <w:t>4</w:t>
+      </w:r>
+      <w:r>
+        <w:t>-9 are the new speed</w:t>
       </w:r>
     </w:p>
     <w:p>
@@ -3037,10 +2958,7 @@
       <w:bookmarkStart w:id="26" w:name="_Toc351380929"/>
       <w:bookmarkEnd w:id="25"/>
       <w:r>
-        <w:t>Read Al</w:t>
-      </w:r>
-      <w:r>
-        <w:t>l Sensors</w:t>
+        <w:t>Read All Sensors</w:t>
       </w:r>
       <w:bookmarkEnd w:id="26"/>
     </w:p>
@@ -3095,10 +3013,7 @@
         <w:t xml:space="preserve">Description: </w:t>
       </w:r>
       <w:r>
-        <w:t>This co</w:t>
-      </w:r>
-      <w:r>
-        <w:t>mmand instructs the robot to end connection with the base station.</w:t>
+        <w:t>This command instructs the robot to end connection with the base station.</w:t>
       </w:r>
     </w:p>
     <w:p>
@@ -3209,10 +3124,7 @@
       </w:r>
       <w:proofErr w:type="gramStart"/>
       <w:r>
-        <w:t>description, th</w:t>
-      </w:r>
-      <w:r>
-        <w:t>at</w:t>
+        <w:t>description, that</w:t>
       </w:r>
       <w:proofErr w:type="gramEnd"/>
       <w:r>
@@ -3232,10 +3144,7 @@
       </w:r>
       <w:proofErr w:type="spellEnd"/>
       <w:r>
-        <w:t xml:space="preserve"> sensor, it is if the conne</w:t>
-      </w:r>
-      <w:r>
-        <w:t>ction is disconnected from the base station.</w:t>
+        <w:t xml:space="preserve"> sensor, it is if the connection is disconnected from the base station.</w:t>
       </w:r>
     </w:p>
     <w:p/>
@@ -3263,12 +3172,6 @@
         <w:gridCol w:w="4428"/>
       </w:tblGrid>
       <w:tr>
-        <w:tblPrEx>
-          <w:tblCellMar>
-            <w:top w:w="0" w:type="dxa"/>
-            <w:bottom w:w="0" w:type="dxa"/>
-          </w:tblCellMar>
-        </w:tblPrEx>
         <w:tc>
           <w:tcPr>
             <w:tcW w:w="4428" w:type="dxa"/>
@@ -3309,12 +3212,6 @@
         </w:tc>
       </w:tr>
       <w:tr>
-        <w:tblPrEx>
-          <w:tblCellMar>
-            <w:top w:w="0" w:type="dxa"/>
-            <w:bottom w:w="0" w:type="dxa"/>
-          </w:tblCellMar>
-        </w:tblPrEx>
         <w:tc>
           <w:tcPr>
             <w:tcW w:w="4428" w:type="dxa"/>
@@ -3355,12 +3252,6 @@
         </w:tc>
       </w:tr>
       <w:tr>
-        <w:tblPrEx>
-          <w:tblCellMar>
-            <w:top w:w="0" w:type="dxa"/>
-            <w:bottom w:w="0" w:type="dxa"/>
-          </w:tblCellMar>
-        </w:tblPrEx>
         <w:tc>
           <w:tcPr>
             <w:tcW w:w="4428" w:type="dxa"/>
@@ -3401,12 +3292,6 @@
         </w:tc>
       </w:tr>
       <w:tr>
-        <w:tblPrEx>
-          <w:tblCellMar>
-            <w:top w:w="0" w:type="dxa"/>
-            <w:bottom w:w="0" w:type="dxa"/>
-          </w:tblCellMar>
-        </w:tblPrEx>
         <w:tc>
           <w:tcPr>
             <w:tcW w:w="4428" w:type="dxa"/>
@@ -3447,12 +3332,6 @@
         </w:tc>
       </w:tr>
       <w:tr>
-        <w:tblPrEx>
-          <w:tblCellMar>
-            <w:top w:w="0" w:type="dxa"/>
-            <w:bottom w:w="0" w:type="dxa"/>
-          </w:tblCellMar>
-        </w:tblPrEx>
         <w:tc>
           <w:tcPr>
             <w:tcW w:w="4428" w:type="dxa"/>
@@ -3542,10 +3421,7 @@
         <w:t xml:space="preserve">Description: </w:t>
       </w:r>
       <w:r>
-        <w:t xml:space="preserve">These messages will tell the base station that an error with a motor has occurred. The message number correlates to a specific description, which the base station </w:t>
-      </w:r>
-      <w:r>
-        <w:t>has stored locally. Available messages can be seen in a table below, which will have additions added as required. Errors for the motor includes if the motors are not connected, if the speeds are faster than set limit, and if the motors are stuck.</w:t>
+        <w:t>These messages will tell the base station that an error with a motor has occurred. The message number correlates to a specific description, which the base station has stored locally. Available messages can be seen in a table below, which will have additions added as required. Errors for the motor includes if the motors are not connected, if the speeds are faster than set limit, and if the motors are stuck.</w:t>
       </w:r>
     </w:p>
     <w:p/>
@@ -3573,12 +3449,6 @@
         <w:gridCol w:w="4428"/>
       </w:tblGrid>
       <w:tr>
-        <w:tblPrEx>
-          <w:tblCellMar>
-            <w:top w:w="0" w:type="dxa"/>
-            <w:bottom w:w="0" w:type="dxa"/>
-          </w:tblCellMar>
-        </w:tblPrEx>
         <w:tc>
           <w:tcPr>
             <w:tcW w:w="4428" w:type="dxa"/>
@@ -3594,13 +3464,7 @@
               <w:rPr>
                 <w:sz w:val="22"/>
               </w:rPr>
-              <w:t xml:space="preserve">Message </w:t>
-            </w:r>
-            <w:r>
-              <w:rPr>
-                <w:sz w:val="22"/>
-              </w:rPr>
-              <w:t>Number</w:t>
+              <w:t>Message Number</w:t>
             </w:r>
           </w:p>
         </w:tc>
@@ -3625,12 +3489,6 @@
         </w:tc>
       </w:tr>
       <w:tr>
-        <w:tblPrEx>
-          <w:tblCellMar>
-            <w:top w:w="0" w:type="dxa"/>
-            <w:bottom w:w="0" w:type="dxa"/>
-          </w:tblCellMar>
-        </w:tblPrEx>
         <w:tc>
           <w:tcPr>
             <w:tcW w:w="4428" w:type="dxa"/>
@@ -3671,12 +3529,6 @@
         </w:tc>
       </w:tr>
       <w:tr>
-        <w:tblPrEx>
-          <w:tblCellMar>
-            <w:top w:w="0" w:type="dxa"/>
-            <w:bottom w:w="0" w:type="dxa"/>
-          </w:tblCellMar>
-        </w:tblPrEx>
         <w:tc>
           <w:tcPr>
             <w:tcW w:w="4428" w:type="dxa"/>
@@ -3717,12 +3569,6 @@
         </w:tc>
       </w:tr>
       <w:tr>
-        <w:tblPrEx>
-          <w:tblCellMar>
-            <w:top w:w="0" w:type="dxa"/>
-            <w:bottom w:w="0" w:type="dxa"/>
-          </w:tblCellMar>
-        </w:tblPrEx>
         <w:tc>
           <w:tcPr>
             <w:tcW w:w="4428" w:type="dxa"/>
@@ -3802,8 +3648,6 @@
     <w:p>
       <w:r>
         <w:tab/>
-      </w:r>
-      <w:r>
         <w:t xml:space="preserve">Character 2 is sensor type (U for Ultrasonic, T for Touch, M for </w:t>
       </w:r>
       <w:proofErr w:type="gramStart"/>
@@ -3848,19 +3692,13 @@
       </w:pPr>
       <w:bookmarkStart w:id="41" w:name="_Toc351380938"/>
       <w:r>
-        <w:t>Introdu</w:t>
-      </w:r>
-      <w:r>
-        <w:t>ction</w:t>
+        <w:t>Introduction</w:t>
       </w:r>
       <w:bookmarkEnd w:id="41"/>
     </w:p>
     <w:p>
       <w:r>
-        <w:t xml:space="preserve">The Error detection this protocol utilizes is a checksum for detecting errors in packets, and a timeout on acknowledgments. The checksum is calculated using only the first 10 characters of the message, then checked against the character that is sent </w:t>
-      </w:r>
-      <w:r>
-        <w:t xml:space="preserve">in the packet. The timeouts will be 10 seconds before the sender will assume the packet was lost and needs to be retransmitted. </w:t>
+        <w:t xml:space="preserve">The Error detection this protocol utilizes is a checksum for detecting errors in packets, and a timeout on acknowledgments. The checksum is calculated using only the first 10 characters of the message, then checked against the character that is sent in the packet. The timeouts will be 10 seconds before the sender will assume the packet was lost and needs to be retransmitted. </w:t>
       </w:r>
     </w:p>
     <w:p>
@@ -3931,6 +3769,9 @@
           <m:rPr>
             <m:sty m:val="p"/>
           </m:rPr>
+          <w:rPr>
+            <w:rFonts w:ascii="Cambria Math" w:hAnsi="Cambria Math"/>
+          </w:rPr>
           <m:t>(</m:t>
         </m:r>
         <m:r>
@@ -3946,6 +3787,9 @@
           <m:rPr>
             <m:sty m:val="p"/>
           </m:rPr>
+          <w:rPr>
+            <w:rFonts w:ascii="Cambria Math" w:hAnsi="Cambria Math"/>
+          </w:rPr>
           <m:t>)</m:t>
         </m:r>
         <m:r>
@@ -3961,6 +3805,9 @@
           <m:rPr>
             <m:sty m:val="p"/>
           </m:rPr>
+          <w:rPr>
+            <w:rFonts w:ascii="Cambria Math" w:hAnsi="Cambria Math"/>
+          </w:rPr>
           <m:t>[</m:t>
         </m:r>
         <m:r>
@@ -3976,6 +3823,9 @@
           <m:rPr>
             <m:sty m:val="p"/>
           </m:rPr>
+          <w:rPr>
+            <w:rFonts w:ascii="Cambria Math" w:hAnsi="Cambria Math"/>
+          </w:rPr>
           <m:t>]</m:t>
         </m:r>
         <m:r>
@@ -3989,10 +3839,7 @@
         </m:r>
       </m:oMath>
       <w:r>
-        <w:t>. This function allows fo</w:t>
-      </w:r>
-      <w:r>
-        <w:t>r no matter the value of the checksum it will fit in a one-byte character. The function is the sum of the byte value of each character in the message modulo 256.</w:t>
+        <w:t>. This function allows for no matter the value of the checksum it will fit in a one-byte character. The function is the sum of the byte value of each character in the message modulo 256.</w:t>
       </w:r>
     </w:p>
     <w:sectPr>
@@ -4048,7 +3895,7 @@
       <w:rPr>
         <w:noProof/>
       </w:rPr>
-      <w:t>1</w:t>
+      <w:t>6</w:t>
     </w:r>
     <w:r>
       <w:fldChar w:fldCharType="end"/>
@@ -5383,7 +5230,7 @@
 </file>
 
 <file path=customXml/itemProps1.xml><?xml version="1.0" encoding="utf-8"?>
-<ds:datastoreItem xmlns:ds="http://schemas.openxmlformats.org/officeDocument/2006/customXml" ds:itemID="{47406084-31DF-4FED-BDA1-AFBA6D63B659}">
+<ds:datastoreItem xmlns:ds="http://schemas.openxmlformats.org/officeDocument/2006/customXml" ds:itemID="{09B95ADB-E210-4BD9-A9D2-472A0077F02E}">
   <ds:schemaRefs>
     <ds:schemaRef ds:uri="http://schemas.openxmlformats.org/officeDocument/2006/bibliography"/>
   </ds:schemaRefs>

</xml_diff>